<commit_message>
Implemented feedback from QA testing
</commit_message>
<xml_diff>
--- a/docassemble/LivingWill/data/templates/Living_Will_DA_Template.docx
+++ b/docassemble/LivingWill/data/templates/Living_Will_DA_Template.docx
@@ -164,25 +164,7 @@
           <w:sz w:val="22"/>
           <w:szCs w:val="22"/>
         </w:rPr>
-        <w:t>{{</w:t>
-      </w:r>
-      <w:proofErr w:type="spellStart"/>
-      <w:proofErr w:type="gramStart"/>
-      <w:r>
-        <w:rPr>
-          <w:sz w:val="22"/>
-          <w:szCs w:val="22"/>
-        </w:rPr>
-        <w:t>user.name.full</w:t>
-      </w:r>
-      <w:proofErr w:type="spellEnd"/>
-      <w:proofErr w:type="gramEnd"/>
-      <w:r>
-        <w:rPr>
-          <w:sz w:val="22"/>
-          <w:szCs w:val="22"/>
-        </w:rPr>
-        <w:t>(middle='full')}}</w:t>
+        <w:t>{{user.name.full(middle='full')}}</w:t>
       </w:r>
       <w:r>
         <w:rPr>
@@ -245,23 +227,7 @@
           <w:sz w:val="22"/>
           <w:szCs w:val="22"/>
         </w:rPr>
-        <w:t xml:space="preserve">{%p if </w:t>
-      </w:r>
-      <w:proofErr w:type="spellStart"/>
-      <w:r>
-        <w:rPr>
-          <w:sz w:val="22"/>
-          <w:szCs w:val="22"/>
-        </w:rPr>
-        <w:t>feeding_tube</w:t>
-      </w:r>
-      <w:proofErr w:type="spellEnd"/>
-      <w:r>
-        <w:rPr>
-          <w:sz w:val="22"/>
-          <w:szCs w:val="22"/>
-        </w:rPr>
-        <w:t xml:space="preserve"> == False %}</w:t>
+        <w:t>{%p if feeding_tube == False %}</w:t>
       </w:r>
     </w:p>
     <w:p>
@@ -336,23 +302,7 @@
           <w:sz w:val="22"/>
           <w:szCs w:val="22"/>
         </w:rPr>
-        <w:t xml:space="preserve">{%p </w:t>
-      </w:r>
-      <w:proofErr w:type="spellStart"/>
-      <w:r>
-        <w:rPr>
-          <w:sz w:val="22"/>
-          <w:szCs w:val="22"/>
-        </w:rPr>
-        <w:t>endif</w:t>
-      </w:r>
-      <w:proofErr w:type="spellEnd"/>
-      <w:r>
-        <w:rPr>
-          <w:sz w:val="22"/>
-          <w:szCs w:val="22"/>
-        </w:rPr>
-        <w:t xml:space="preserve"> %}</w:t>
+        <w:t>{%p endif %}</w:t>
       </w:r>
     </w:p>
     <w:p>
@@ -378,23 +328,13 @@
           <w:lang w:val="en"/>
         </w:rPr>
       </w:pPr>
-      <w:proofErr w:type="gramStart"/>
-      <w:r>
-        <w:rPr>
-          <w:sz w:val="22"/>
-          <w:szCs w:val="22"/>
-          <w:lang w:val="en"/>
-        </w:rPr>
-        <w:t>Dated:_</w:t>
-      </w:r>
-      <w:proofErr w:type="gramEnd"/>
-      <w:r>
-        <w:rPr>
-          <w:sz w:val="22"/>
-          <w:szCs w:val="22"/>
-          <w:lang w:val="en"/>
-        </w:rPr>
-        <w:t>________________ Signed ______________________________________</w:t>
+      <w:r>
+        <w:rPr>
+          <w:sz w:val="22"/>
+          <w:szCs w:val="22"/>
+          <w:lang w:val="en"/>
+        </w:rPr>
+        <w:t>Dated:_________________ Signed ______________________________________</w:t>
       </w:r>
     </w:p>
     <w:p>
@@ -439,8 +379,6 @@
         </w:rPr>
         <w:t>{{</w:t>
       </w:r>
-      <w:proofErr w:type="spellStart"/>
-      <w:proofErr w:type="gramStart"/>
       <w:r>
         <w:rPr>
           <w:color w:val="1D1C1D"/>
@@ -448,52 +386,15 @@
           <w:szCs w:val="22"/>
           <w:shd w:val="clear" w:color="auto" w:fill="F8F8F8"/>
         </w:rPr>
-        <w:t>user.address</w:t>
-      </w:r>
-      <w:proofErr w:type="gramEnd"/>
-      <w:r>
-        <w:rPr>
-          <w:color w:val="1D1C1D"/>
-          <w:sz w:val="22"/>
-          <w:szCs w:val="22"/>
-          <w:shd w:val="clear" w:color="auto" w:fill="F8F8F8"/>
-        </w:rPr>
-        <w:t>.line_one</w:t>
-      </w:r>
-      <w:proofErr w:type="spellEnd"/>
-      <w:r>
-        <w:rPr>
-          <w:color w:val="1D1C1D"/>
-          <w:sz w:val="22"/>
-          <w:szCs w:val="22"/>
-          <w:shd w:val="clear" w:color="auto" w:fill="F8F8F8"/>
-        </w:rPr>
-        <w:t>(bare = True)}}</w:t>
-      </w:r>
-      <w:r>
-        <w:rPr>
-          <w:sz w:val="22"/>
-          <w:szCs w:val="22"/>
-        </w:rPr>
-        <w:t>, {{</w:t>
-      </w:r>
-      <w:proofErr w:type="spellStart"/>
-      <w:r>
-        <w:rPr>
-          <w:sz w:val="22"/>
-          <w:szCs w:val="22"/>
-        </w:rPr>
-        <w:t>user.address.line_two</w:t>
-      </w:r>
-      <w:proofErr w:type="spellEnd"/>
-      <w:r>
-        <w:rPr>
-          <w:sz w:val="22"/>
-          <w:szCs w:val="22"/>
-        </w:rPr>
-        <w:t>()}}, {{</w:t>
-      </w:r>
-      <w:proofErr w:type="spellStart"/>
+        <w:t>user.address.line_one(bare = True)}}</w:t>
+      </w:r>
+      <w:r>
+        <w:rPr>
+          <w:sz w:val="22"/>
+          <w:szCs w:val="22"/>
+        </w:rPr>
+        <w:t>, {{user.address.line_two()}}, {{</w:t>
+      </w:r>
       <w:r>
         <w:rPr>
           <w:sz w:val="22"/>
@@ -508,7 +409,6 @@
         </w:rPr>
         <w:t>.address.county</w:t>
       </w:r>
-      <w:proofErr w:type="spellEnd"/>
       <w:r>
         <w:rPr>
           <w:sz w:val="22"/>
@@ -549,8 +449,6 @@
           <w:lang w:val="en"/>
         </w:rPr>
       </w:pPr>
-      <w:bookmarkStart w:id="0" w:name="_GoBack"/>
-      <w:bookmarkEnd w:id="0"/>
       <w:r>
         <w:rPr>
           <w:sz w:val="22"/>
@@ -719,25 +617,7 @@
                 <w:szCs w:val="22"/>
                 <w:lang w:val="en"/>
               </w:rPr>
-              <w:t xml:space="preserve">{% if </w:t>
-            </w:r>
-            <w:proofErr w:type="gramStart"/>
-            <w:r>
-              <w:rPr>
-                <w:sz w:val="22"/>
-                <w:szCs w:val="22"/>
-                <w:lang w:val="en"/>
-              </w:rPr>
-              <w:t>witness[</w:t>
-            </w:r>
-            <w:proofErr w:type="gramEnd"/>
-            <w:r>
-              <w:rPr>
-                <w:sz w:val="22"/>
-                <w:szCs w:val="22"/>
-                <w:lang w:val="en"/>
-              </w:rPr>
-              <w:t>0].known == True</w:t>
+              <w:t>{% if witness[0].known == True</w:t>
             </w:r>
             <w:r>
               <w:rPr>
@@ -780,25 +660,7 @@
                 <w:sz w:val="22"/>
                 <w:szCs w:val="22"/>
               </w:rPr>
-              <w:t>{{witness[0].</w:t>
-            </w:r>
-            <w:proofErr w:type="spellStart"/>
-            <w:proofErr w:type="gramStart"/>
-            <w:r>
-              <w:rPr>
-                <w:sz w:val="22"/>
-                <w:szCs w:val="22"/>
-              </w:rPr>
-              <w:t>name.full</w:t>
-            </w:r>
-            <w:proofErr w:type="spellEnd"/>
-            <w:proofErr w:type="gramEnd"/>
-            <w:r>
-              <w:rPr>
-                <w:sz w:val="22"/>
-                <w:szCs w:val="22"/>
-              </w:rPr>
-              <w:t>(middle='full')</w:t>
+              <w:t>{{witness[0].name.full(middle='full')</w:t>
             </w:r>
             <w:r>
               <w:rPr>
@@ -863,43 +725,7 @@
                 <w:szCs w:val="22"/>
                 <w:lang w:val="en"/>
               </w:rPr>
-              <w:t xml:space="preserve">{% if </w:t>
-            </w:r>
-            <w:proofErr w:type="gramStart"/>
-            <w:r>
-              <w:rPr>
-                <w:sz w:val="22"/>
-                <w:szCs w:val="22"/>
-                <w:lang w:val="en"/>
-              </w:rPr>
-              <w:t>witness[</w:t>
-            </w:r>
-            <w:proofErr w:type="gramEnd"/>
-            <w:r>
-              <w:rPr>
-                <w:sz w:val="22"/>
-                <w:szCs w:val="22"/>
-                <w:lang w:val="en"/>
-              </w:rPr>
-              <w:t>0].</w:t>
-            </w:r>
-            <w:proofErr w:type="spellStart"/>
-            <w:r>
-              <w:rPr>
-                <w:sz w:val="22"/>
-                <w:szCs w:val="22"/>
-                <w:lang w:val="en"/>
-              </w:rPr>
-              <w:t>location_known</w:t>
-            </w:r>
-            <w:proofErr w:type="spellEnd"/>
-            <w:r>
-              <w:rPr>
-                <w:sz w:val="22"/>
-                <w:szCs w:val="22"/>
-                <w:lang w:val="en"/>
-              </w:rPr>
-              <w:t xml:space="preserve"> == True %}</w:t>
+              <w:t>{% if witness[0].location_known == True %}</w:t>
             </w:r>
             <w:r>
               <w:rPr>
@@ -915,27 +741,84 @@
                 <w:szCs w:val="22"/>
                 <w:shd w:val="clear" w:color="auto" w:fill="F8F8F8"/>
               </w:rPr>
-              <w:t>witness[0].</w:t>
-            </w:r>
-            <w:proofErr w:type="spellStart"/>
-            <w:r>
+              <w:t>witness[0].address.line_one(bare = True)}}</w:t>
+            </w:r>
+          </w:p>
+          <w:p>
+            <w:pPr>
+              <w:autoSpaceDE w:val="0"/>
+              <w:autoSpaceDN w:val="0"/>
+              <w:adjustRightInd w:val="0"/>
+              <w:ind w:right="-720"/>
               <w:rPr>
                 <w:color w:val="1D1C1D"/>
                 <w:sz w:val="22"/>
                 <w:szCs w:val="22"/>
                 <w:shd w:val="clear" w:color="auto" w:fill="F8F8F8"/>
               </w:rPr>
-              <w:t>address.line_one</w:t>
-            </w:r>
-            <w:proofErr w:type="spellEnd"/>
-            <w:r>
-              <w:rPr>
-                <w:color w:val="1D1C1D"/>
-                <w:sz w:val="22"/>
-                <w:szCs w:val="22"/>
-                <w:shd w:val="clear" w:color="auto" w:fill="F8F8F8"/>
-              </w:rPr>
-              <w:t>(bare = True)}}</w:t>
+            </w:pPr>
+            <w:r>
+              <w:rPr>
+                <w:sz w:val="22"/>
+                <w:szCs w:val="22"/>
+              </w:rPr>
+              <w:t xml:space="preserve">         </w:t>
+            </w:r>
+            <w:r>
+              <w:rPr>
+                <w:sz w:val="22"/>
+                <w:szCs w:val="22"/>
+              </w:rPr>
+              <w:t xml:space="preserve">  </w:t>
+            </w:r>
+            <w:r>
+              <w:rPr>
+                <w:sz w:val="22"/>
+                <w:szCs w:val="22"/>
+              </w:rPr>
+              <w:t xml:space="preserve"> </w:t>
+            </w:r>
+            <w:r>
+              <w:rPr>
+                <w:sz w:val="22"/>
+                <w:szCs w:val="22"/>
+              </w:rPr>
+              <w:t xml:space="preserve"> </w:t>
+            </w:r>
+            <w:r>
+              <w:rPr>
+                <w:sz w:val="22"/>
+                <w:szCs w:val="22"/>
+              </w:rPr>
+              <w:t xml:space="preserve">  </w:t>
+            </w:r>
+            <w:r>
+              <w:rPr>
+                <w:sz w:val="22"/>
+                <w:szCs w:val="22"/>
+              </w:rPr>
+              <w:t>{{witness[0].address.line_two()}}</w:t>
+            </w:r>
+            <w:r>
+              <w:rPr>
+                <w:sz w:val="22"/>
+                <w:szCs w:val="22"/>
+              </w:rPr>
+              <w:t>{% else %}___________________</w:t>
+            </w:r>
+            <w:r>
+              <w:rPr>
+                <w:sz w:val="22"/>
+                <w:szCs w:val="22"/>
+              </w:rPr>
+              <w:t>__</w:t>
+            </w:r>
+            <w:r>
+              <w:rPr>
+                <w:sz w:val="22"/>
+                <w:szCs w:val="22"/>
+              </w:rPr>
+              <w:t>____________</w:t>
             </w:r>
           </w:p>
           <w:p>
@@ -945,18 +828,30 @@
               <w:adjustRightInd w:val="0"/>
               <w:ind w:right="-720"/>
               <w:rPr>
-                <w:color w:val="1D1C1D"/>
-                <w:sz w:val="22"/>
-                <w:szCs w:val="22"/>
-                <w:shd w:val="clear" w:color="auto" w:fill="F8F8F8"/>
-              </w:rPr>
-            </w:pPr>
-            <w:r>
-              <w:rPr>
-                <w:sz w:val="22"/>
-                <w:szCs w:val="22"/>
-              </w:rPr>
-              <w:t xml:space="preserve">         </w:t>
+                <w:sz w:val="22"/>
+                <w:szCs w:val="22"/>
+              </w:rPr>
+            </w:pPr>
+            <w:r>
+              <w:rPr>
+                <w:sz w:val="22"/>
+                <w:szCs w:val="22"/>
+              </w:rPr>
+              <w:t xml:space="preserve">      </w:t>
+            </w:r>
+            <w:r>
+              <w:rPr>
+                <w:sz w:val="22"/>
+                <w:szCs w:val="22"/>
+              </w:rPr>
+              <w:t xml:space="preserve">     </w:t>
+            </w:r>
+            <w:r>
+              <w:rPr>
+                <w:sz w:val="22"/>
+                <w:szCs w:val="22"/>
+              </w:rPr>
+              <w:t xml:space="preserve"> </w:t>
             </w:r>
             <w:r>
               <w:rPr>
@@ -970,81 +865,38 @@
                 <w:sz w:val="22"/>
                 <w:szCs w:val="22"/>
               </w:rPr>
-              <w:t xml:space="preserve"> </w:t>
-            </w:r>
-            <w:r>
-              <w:rPr>
-                <w:sz w:val="22"/>
-                <w:szCs w:val="22"/>
-              </w:rPr>
-              <w:t xml:space="preserve"> </w:t>
-            </w:r>
-            <w:r>
-              <w:rPr>
-                <w:sz w:val="22"/>
-                <w:szCs w:val="22"/>
-              </w:rPr>
-              <w:t xml:space="preserve">  </w:t>
-            </w:r>
-            <w:r>
-              <w:rPr>
-                <w:sz w:val="22"/>
-                <w:szCs w:val="22"/>
-              </w:rPr>
-              <w:t>{{witness[0</w:t>
-            </w:r>
-            <w:proofErr w:type="gramStart"/>
-            <w:r>
-              <w:rPr>
-                <w:sz w:val="22"/>
-                <w:szCs w:val="22"/>
-              </w:rPr>
-              <w:t>].</w:t>
-            </w:r>
-            <w:proofErr w:type="spellStart"/>
-            <w:r>
-              <w:rPr>
-                <w:sz w:val="22"/>
-                <w:szCs w:val="22"/>
-              </w:rPr>
-              <w:t>address</w:t>
-            </w:r>
-            <w:proofErr w:type="gramEnd"/>
-            <w:r>
-              <w:rPr>
-                <w:sz w:val="22"/>
-                <w:szCs w:val="22"/>
-              </w:rPr>
-              <w:t>.line_two</w:t>
-            </w:r>
-            <w:proofErr w:type="spellEnd"/>
-            <w:r>
-              <w:rPr>
-                <w:sz w:val="22"/>
-                <w:szCs w:val="22"/>
-              </w:rPr>
-              <w:t>()}}</w:t>
-            </w:r>
-            <w:r>
-              <w:rPr>
-                <w:sz w:val="22"/>
-                <w:szCs w:val="22"/>
-              </w:rPr>
-              <w:t>{% else %}___________________</w:t>
-            </w:r>
-            <w:r>
-              <w:rPr>
-                <w:sz w:val="22"/>
-                <w:szCs w:val="22"/>
-              </w:rPr>
-              <w:t>__</w:t>
-            </w:r>
-            <w:r>
-              <w:rPr>
-                <w:sz w:val="22"/>
-                <w:szCs w:val="22"/>
-              </w:rPr>
-              <w:t>____________</w:t>
+              <w:t>______________</w:t>
+            </w:r>
+            <w:r>
+              <w:rPr>
+                <w:sz w:val="22"/>
+                <w:szCs w:val="22"/>
+              </w:rPr>
+              <w:t>_</w:t>
+            </w:r>
+            <w:r>
+              <w:t>_</w:t>
+            </w:r>
+            <w:r>
+              <w:rPr>
+                <w:sz w:val="22"/>
+                <w:szCs w:val="22"/>
+              </w:rPr>
+              <w:t>_________________</w:t>
+            </w:r>
+            <w:r>
+              <w:rPr>
+                <w:sz w:val="22"/>
+                <w:szCs w:val="22"/>
+              </w:rPr>
+              <w:t>{% endif %}</w:t>
+            </w:r>
+            <w:r>
+              <w:rPr>
+                <w:sz w:val="22"/>
+                <w:szCs w:val="22"/>
+              </w:rPr>
+              <w:t>{% else %}</w:t>
             </w:r>
           </w:p>
           <w:p>
@@ -1063,35 +915,7 @@
                 <w:sz w:val="22"/>
                 <w:szCs w:val="22"/>
               </w:rPr>
-              <w:t xml:space="preserve">      </w:t>
-            </w:r>
-            <w:r>
-              <w:rPr>
-                <w:sz w:val="22"/>
-                <w:szCs w:val="22"/>
-              </w:rPr>
-              <w:t xml:space="preserve">     </w:t>
-            </w:r>
-            <w:r>
-              <w:rPr>
-                <w:sz w:val="22"/>
-                <w:szCs w:val="22"/>
-              </w:rPr>
-              <w:t xml:space="preserve"> </w:t>
-            </w:r>
-            <w:r>
-              <w:rPr>
-                <w:sz w:val="22"/>
-                <w:szCs w:val="22"/>
-              </w:rPr>
-              <w:t xml:space="preserve">  </w:t>
-            </w:r>
-            <w:r>
-              <w:rPr>
-                <w:sz w:val="22"/>
-                <w:szCs w:val="22"/>
-              </w:rPr>
-              <w:t>______________</w:t>
+              <w:t>Name: __________</w:t>
             </w:r>
             <w:r>
               <w:rPr>
@@ -1101,6 +925,55 @@
               <w:t>_</w:t>
             </w:r>
             <w:r>
+              <w:rPr>
+                <w:sz w:val="22"/>
+                <w:szCs w:val="22"/>
+              </w:rPr>
+              <w:t>_______________________</w:t>
+            </w:r>
+          </w:p>
+          <w:p>
+            <w:pPr>
+              <w:autoSpaceDE w:val="0"/>
+              <w:autoSpaceDN w:val="0"/>
+              <w:adjustRightInd w:val="0"/>
+              <w:ind w:right="-720"/>
+              <w:rPr>
+                <w:sz w:val="22"/>
+                <w:szCs w:val="22"/>
+              </w:rPr>
+            </w:pPr>
+          </w:p>
+          <w:p>
+            <w:pPr>
+              <w:autoSpaceDE w:val="0"/>
+              <w:autoSpaceDN w:val="0"/>
+              <w:adjustRightInd w:val="0"/>
+              <w:ind w:right="-720"/>
+              <w:rPr>
+                <w:sz w:val="22"/>
+                <w:szCs w:val="22"/>
+              </w:rPr>
+            </w:pPr>
+            <w:r>
+              <w:rPr>
+                <w:sz w:val="22"/>
+                <w:szCs w:val="22"/>
+              </w:rPr>
+              <w:t xml:space="preserve">Address: </w:t>
+            </w:r>
+            <w:r>
+              <w:rPr>
+                <w:sz w:val="22"/>
+                <w:szCs w:val="22"/>
+              </w:rPr>
+              <w:t>_______________</w:t>
+            </w:r>
+            <w:r>
+              <w:rPr>
+                <w:sz w:val="22"/>
+                <w:szCs w:val="22"/>
+              </w:rPr>
               <w:t>_</w:t>
             </w:r>
             <w:r>
@@ -1110,7 +983,25 @@
               </w:rPr>
               <w:t>________________</w:t>
             </w:r>
-            <w:proofErr w:type="gramStart"/>
+          </w:p>
+          <w:p>
+            <w:pPr>
+              <w:autoSpaceDE w:val="0"/>
+              <w:autoSpaceDN w:val="0"/>
+              <w:adjustRightInd w:val="0"/>
+              <w:ind w:right="-720"/>
+              <w:rPr>
+                <w:sz w:val="22"/>
+                <w:szCs w:val="22"/>
+              </w:rPr>
+            </w:pPr>
+            <w:r>
+              <w:rPr>
+                <w:sz w:val="22"/>
+                <w:szCs w:val="22"/>
+              </w:rPr>
+              <w:t xml:space="preserve">               ______________</w:t>
+            </w:r>
             <w:r>
               <w:rPr>
                 <w:sz w:val="22"/>
@@ -1123,155 +1014,6 @@
                 <w:sz w:val="22"/>
                 <w:szCs w:val="22"/>
               </w:rPr>
-              <w:t>{</w:t>
-            </w:r>
-            <w:proofErr w:type="gramEnd"/>
-            <w:r>
-              <w:rPr>
-                <w:sz w:val="22"/>
-                <w:szCs w:val="22"/>
-              </w:rPr>
-              <w:t xml:space="preserve">% </w:t>
-            </w:r>
-            <w:proofErr w:type="spellStart"/>
-            <w:r>
-              <w:rPr>
-                <w:sz w:val="22"/>
-                <w:szCs w:val="22"/>
-              </w:rPr>
-              <w:t>endif</w:t>
-            </w:r>
-            <w:proofErr w:type="spellEnd"/>
-            <w:r>
-              <w:rPr>
-                <w:sz w:val="22"/>
-                <w:szCs w:val="22"/>
-              </w:rPr>
-              <w:t xml:space="preserve"> %}</w:t>
-            </w:r>
-            <w:r>
-              <w:rPr>
-                <w:sz w:val="22"/>
-                <w:szCs w:val="22"/>
-              </w:rPr>
-              <w:t>{% else %}</w:t>
-            </w:r>
-          </w:p>
-          <w:p>
-            <w:pPr>
-              <w:autoSpaceDE w:val="0"/>
-              <w:autoSpaceDN w:val="0"/>
-              <w:adjustRightInd w:val="0"/>
-              <w:ind w:right="-720"/>
-              <w:rPr>
-                <w:sz w:val="22"/>
-                <w:szCs w:val="22"/>
-              </w:rPr>
-            </w:pPr>
-            <w:r>
-              <w:rPr>
-                <w:sz w:val="22"/>
-                <w:szCs w:val="22"/>
-              </w:rPr>
-              <w:t>Name: __________</w:t>
-            </w:r>
-            <w:r>
-              <w:rPr>
-                <w:sz w:val="22"/>
-                <w:szCs w:val="22"/>
-              </w:rPr>
-              <w:t>_</w:t>
-            </w:r>
-            <w:r>
-              <w:rPr>
-                <w:sz w:val="22"/>
-                <w:szCs w:val="22"/>
-              </w:rPr>
-              <w:t>_______________________</w:t>
-            </w:r>
-          </w:p>
-          <w:p>
-            <w:pPr>
-              <w:autoSpaceDE w:val="0"/>
-              <w:autoSpaceDN w:val="0"/>
-              <w:adjustRightInd w:val="0"/>
-              <w:ind w:right="-720"/>
-              <w:rPr>
-                <w:sz w:val="22"/>
-                <w:szCs w:val="22"/>
-              </w:rPr>
-            </w:pPr>
-          </w:p>
-          <w:p>
-            <w:pPr>
-              <w:autoSpaceDE w:val="0"/>
-              <w:autoSpaceDN w:val="0"/>
-              <w:adjustRightInd w:val="0"/>
-              <w:ind w:right="-720"/>
-              <w:rPr>
-                <w:sz w:val="22"/>
-                <w:szCs w:val="22"/>
-              </w:rPr>
-            </w:pPr>
-            <w:r>
-              <w:rPr>
-                <w:sz w:val="22"/>
-                <w:szCs w:val="22"/>
-              </w:rPr>
-              <w:t xml:space="preserve">Address: </w:t>
-            </w:r>
-            <w:r>
-              <w:rPr>
-                <w:sz w:val="22"/>
-                <w:szCs w:val="22"/>
-              </w:rPr>
-              <w:t>_______________</w:t>
-            </w:r>
-            <w:r>
-              <w:rPr>
-                <w:sz w:val="22"/>
-                <w:szCs w:val="22"/>
-              </w:rPr>
-              <w:t>_</w:t>
-            </w:r>
-            <w:r>
-              <w:rPr>
-                <w:sz w:val="22"/>
-                <w:szCs w:val="22"/>
-              </w:rPr>
-              <w:t>________________</w:t>
-            </w:r>
-          </w:p>
-          <w:p>
-            <w:pPr>
-              <w:autoSpaceDE w:val="0"/>
-              <w:autoSpaceDN w:val="0"/>
-              <w:adjustRightInd w:val="0"/>
-              <w:ind w:right="-720"/>
-              <w:rPr>
-                <w:sz w:val="22"/>
-                <w:szCs w:val="22"/>
-              </w:rPr>
-            </w:pPr>
-            <w:r>
-              <w:rPr>
-                <w:sz w:val="22"/>
-                <w:szCs w:val="22"/>
-              </w:rPr>
-              <w:t xml:space="preserve">               ______________</w:t>
-            </w:r>
-            <w:r>
-              <w:rPr>
-                <w:sz w:val="22"/>
-                <w:szCs w:val="22"/>
-              </w:rPr>
-              <w:t>_</w:t>
-            </w:r>
-            <w:r>
-              <w:rPr>
-                <w:sz w:val="22"/>
-                <w:szCs w:val="22"/>
-              </w:rPr>
               <w:t>____</w:t>
             </w:r>
             <w:r>
@@ -1286,46 +1028,14 @@
                 <w:sz w:val="22"/>
                 <w:szCs w:val="22"/>
               </w:rPr>
-              <w:t>________</w:t>
-            </w:r>
-            <w:proofErr w:type="gramStart"/>
-            <w:r>
-              <w:rPr>
-                <w:sz w:val="22"/>
-                <w:szCs w:val="22"/>
-              </w:rPr>
-              <w:t>_</w:t>
-            </w:r>
-            <w:r>
-              <w:rPr>
-                <w:sz w:val="22"/>
-                <w:szCs w:val="22"/>
-              </w:rPr>
-              <w:t>{</w:t>
-            </w:r>
-            <w:proofErr w:type="gramEnd"/>
-            <w:r>
-              <w:rPr>
-                <w:sz w:val="22"/>
-                <w:szCs w:val="22"/>
-              </w:rPr>
-              <w:t xml:space="preserve">% </w:t>
-            </w:r>
-            <w:proofErr w:type="spellStart"/>
-            <w:r>
-              <w:rPr>
-                <w:sz w:val="22"/>
-                <w:szCs w:val="22"/>
-              </w:rPr>
-              <w:t>endif</w:t>
-            </w:r>
-            <w:proofErr w:type="spellEnd"/>
-            <w:r>
-              <w:rPr>
-                <w:sz w:val="22"/>
-                <w:szCs w:val="22"/>
-              </w:rPr>
-              <w:t xml:space="preserve"> %}</w:t>
+              <w:t>_________</w:t>
+            </w:r>
+            <w:r>
+              <w:rPr>
+                <w:sz w:val="22"/>
+                <w:szCs w:val="22"/>
+              </w:rPr>
+              <w:t>{% endif %}</w:t>
             </w:r>
           </w:p>
           <w:p>
@@ -1450,23 +1160,39 @@
               </w:rPr>
               <w:t xml:space="preserve">{% if </w:t>
             </w:r>
-            <w:proofErr w:type="gramStart"/>
-            <w:r>
-              <w:rPr>
-                <w:sz w:val="22"/>
-                <w:szCs w:val="22"/>
-                <w:lang w:val="en"/>
-              </w:rPr>
-              <w:t>witness[</w:t>
-            </w:r>
-            <w:proofErr w:type="gramEnd"/>
-            <w:r>
-              <w:rPr>
-                <w:sz w:val="22"/>
-                <w:szCs w:val="22"/>
-                <w:lang w:val="en"/>
-              </w:rPr>
-              <w:t>0].known == True %}</w:t>
+            <w:r>
+              <w:rPr>
+                <w:sz w:val="22"/>
+                <w:szCs w:val="22"/>
+                <w:lang w:val="en"/>
+              </w:rPr>
+              <w:t>defined(‘witness[1].known</w:t>
+            </w:r>
+            <w:r>
+              <w:rPr>
+                <w:sz w:val="22"/>
+                <w:szCs w:val="22"/>
+                <w:lang w:val="en"/>
+              </w:rPr>
+              <w:t>’)</w:t>
+            </w:r>
+            <w:bookmarkStart w:id="0" w:name="_GoBack"/>
+            <w:bookmarkEnd w:id="0"/>
+            <w:r>
+              <w:rPr>
+                <w:sz w:val="22"/>
+                <w:szCs w:val="22"/>
+                <w:lang w:val="en"/>
+              </w:rPr>
+              <w:t xml:space="preserve"> </w:t>
+            </w:r>
+            <w:r>
+              <w:rPr>
+                <w:sz w:val="22"/>
+                <w:szCs w:val="22"/>
+                <w:lang w:val="en"/>
+              </w:rPr>
+              <w:t>== True %}</w:t>
             </w:r>
             <w:r>
               <w:rPr>
@@ -1507,25 +1233,7 @@
                 <w:sz w:val="22"/>
                 <w:szCs w:val="22"/>
               </w:rPr>
-              <w:t>.</w:t>
-            </w:r>
-            <w:proofErr w:type="spellStart"/>
-            <w:proofErr w:type="gramStart"/>
-            <w:r>
-              <w:rPr>
-                <w:sz w:val="22"/>
-                <w:szCs w:val="22"/>
-              </w:rPr>
-              <w:t>name.full</w:t>
-            </w:r>
-            <w:proofErr w:type="spellEnd"/>
-            <w:proofErr w:type="gramEnd"/>
-            <w:r>
-              <w:rPr>
-                <w:sz w:val="22"/>
-                <w:szCs w:val="22"/>
-              </w:rPr>
-              <w:t>(middle='full')}}</w:t>
+              <w:t>.name.full(middle='full')}}</w:t>
             </w:r>
           </w:p>
           <w:p>
@@ -1575,51 +1283,15 @@
                 <w:szCs w:val="22"/>
                 <w:lang w:val="en"/>
               </w:rPr>
-              <w:t xml:space="preserve">{% if </w:t>
-            </w:r>
-            <w:proofErr w:type="gramStart"/>
-            <w:r>
-              <w:rPr>
-                <w:sz w:val="22"/>
-                <w:szCs w:val="22"/>
-                <w:lang w:val="en"/>
-              </w:rPr>
-              <w:t>witness[</w:t>
-            </w:r>
-            <w:proofErr w:type="gramEnd"/>
-            <w:r>
-              <w:rPr>
-                <w:sz w:val="22"/>
-                <w:szCs w:val="22"/>
-                <w:lang w:val="en"/>
-              </w:rPr>
-              <w:t>1</w:t>
-            </w:r>
-            <w:r>
-              <w:rPr>
-                <w:sz w:val="22"/>
-                <w:szCs w:val="22"/>
-                <w:lang w:val="en"/>
-              </w:rPr>
-              <w:t>].</w:t>
-            </w:r>
-            <w:proofErr w:type="spellStart"/>
-            <w:r>
-              <w:rPr>
-                <w:sz w:val="22"/>
-                <w:szCs w:val="22"/>
-                <w:lang w:val="en"/>
-              </w:rPr>
-              <w:t>location_known</w:t>
-            </w:r>
-            <w:proofErr w:type="spellEnd"/>
-            <w:r>
-              <w:rPr>
-                <w:sz w:val="22"/>
-                <w:szCs w:val="22"/>
-                <w:lang w:val="en"/>
-              </w:rPr>
-              <w:t xml:space="preserve"> == True %}</w:t>
+              <w:t>{% if witness[1</w:t>
+            </w:r>
+            <w:r>
+              <w:rPr>
+                <w:sz w:val="22"/>
+                <w:szCs w:val="22"/>
+                <w:lang w:val="en"/>
+              </w:rPr>
+              <w:t>].location_known == True %}</w:t>
             </w:r>
             <w:r>
               <w:rPr>
@@ -1644,27 +1316,112 @@
                 <w:szCs w:val="22"/>
                 <w:shd w:val="clear" w:color="auto" w:fill="F8F8F8"/>
               </w:rPr>
-              <w:t>].</w:t>
-            </w:r>
-            <w:proofErr w:type="spellStart"/>
-            <w:r>
+              <w:t>].address.line_one(bare = True)}}</w:t>
+            </w:r>
+          </w:p>
+          <w:p>
+            <w:pPr>
+              <w:autoSpaceDE w:val="0"/>
+              <w:autoSpaceDN w:val="0"/>
+              <w:adjustRightInd w:val="0"/>
+              <w:ind w:right="-720"/>
               <w:rPr>
                 <w:color w:val="1D1C1D"/>
                 <w:sz w:val="22"/>
                 <w:szCs w:val="22"/>
                 <w:shd w:val="clear" w:color="auto" w:fill="F8F8F8"/>
               </w:rPr>
-              <w:t>address.line_one</w:t>
-            </w:r>
-            <w:proofErr w:type="spellEnd"/>
-            <w:r>
-              <w:rPr>
-                <w:color w:val="1D1C1D"/>
-                <w:sz w:val="22"/>
-                <w:szCs w:val="22"/>
-                <w:shd w:val="clear" w:color="auto" w:fill="F8F8F8"/>
-              </w:rPr>
-              <w:t>(bare = True)}}</w:t>
+            </w:pPr>
+            <w:r>
+              <w:rPr>
+                <w:sz w:val="22"/>
+                <w:szCs w:val="22"/>
+              </w:rPr>
+              <w:t xml:space="preserve">    </w:t>
+            </w:r>
+            <w:r>
+              <w:rPr>
+                <w:sz w:val="22"/>
+                <w:szCs w:val="22"/>
+              </w:rPr>
+              <w:t xml:space="preserve">  </w:t>
+            </w:r>
+            <w:r>
+              <w:rPr>
+                <w:sz w:val="22"/>
+                <w:szCs w:val="22"/>
+              </w:rPr>
+              <w:t xml:space="preserve"> </w:t>
+            </w:r>
+            <w:r>
+              <w:rPr>
+                <w:sz w:val="22"/>
+                <w:szCs w:val="22"/>
+              </w:rPr>
+              <w:t xml:space="preserve"> </w:t>
+            </w:r>
+            <w:r>
+              <w:rPr>
+                <w:sz w:val="22"/>
+                <w:szCs w:val="22"/>
+              </w:rPr>
+              <w:t xml:space="preserve"> </w:t>
+            </w:r>
+            <w:r>
+              <w:rPr>
+                <w:sz w:val="22"/>
+                <w:szCs w:val="22"/>
+              </w:rPr>
+              <w:t xml:space="preserve">      </w:t>
+            </w:r>
+            <w:r>
+              <w:rPr>
+                <w:sz w:val="22"/>
+                <w:szCs w:val="22"/>
+              </w:rPr>
+              <w:t>{{</w:t>
+            </w:r>
+            <w:r>
+              <w:rPr>
+                <w:sz w:val="22"/>
+                <w:szCs w:val="22"/>
+              </w:rPr>
+              <w:t>witness[1</w:t>
+            </w:r>
+            <w:r>
+              <w:rPr>
+                <w:sz w:val="22"/>
+                <w:szCs w:val="22"/>
+              </w:rPr>
+              <w:t>].address.line_two()}}</w:t>
+            </w:r>
+            <w:r>
+              <w:rPr>
+                <w:sz w:val="22"/>
+                <w:szCs w:val="22"/>
+              </w:rPr>
+              <w:t>{% else %}</w:t>
+            </w:r>
+            <w:r>
+              <w:rPr>
+                <w:sz w:val="22"/>
+                <w:szCs w:val="22"/>
+              </w:rPr>
+              <w:t>_______________</w:t>
+            </w:r>
+            <w:r>
+              <w:rPr>
+                <w:sz w:val="22"/>
+                <w:szCs w:val="22"/>
+              </w:rPr>
+              <w:t>__</w:t>
+            </w:r>
+            <w:r>
+              <w:rPr>
+                <w:sz w:val="22"/>
+                <w:szCs w:val="22"/>
+              </w:rPr>
+              <w:t>________________</w:t>
             </w:r>
           </w:p>
           <w:p>
@@ -1674,18 +1431,37 @@
               <w:adjustRightInd w:val="0"/>
               <w:ind w:right="-720"/>
               <w:rPr>
-                <w:color w:val="1D1C1D"/>
-                <w:sz w:val="22"/>
-                <w:szCs w:val="22"/>
-                <w:shd w:val="clear" w:color="auto" w:fill="F8F8F8"/>
-              </w:rPr>
-            </w:pPr>
-            <w:r>
-              <w:rPr>
-                <w:sz w:val="22"/>
-                <w:szCs w:val="22"/>
-              </w:rPr>
-              <w:t xml:space="preserve">    </w:t>
+                <w:sz w:val="22"/>
+                <w:szCs w:val="22"/>
+              </w:rPr>
+            </w:pPr>
+            <w:r>
+              <w:rPr>
+                <w:sz w:val="22"/>
+                <w:szCs w:val="22"/>
+              </w:rPr>
+              <w:t xml:space="preserve">       </w:t>
+            </w:r>
+            <w:r>
+              <w:rPr>
+                <w:sz w:val="22"/>
+                <w:szCs w:val="22"/>
+              </w:rPr>
+              <w:t xml:space="preserve"> </w:t>
+            </w:r>
+            <w:r>
+              <w:rPr>
+                <w:sz w:val="22"/>
+                <w:szCs w:val="22"/>
+              </w:rPr>
+              <w:t xml:space="preserve"> </w:t>
+            </w:r>
+            <w:r>
+              <w:rPr>
+                <w:sz w:val="22"/>
+                <w:szCs w:val="22"/>
+              </w:rPr>
+              <w:t xml:space="preserve">   </w:t>
             </w:r>
             <w:r>
               <w:rPr>
@@ -1706,67 +1482,38 @@
                 <w:sz w:val="22"/>
                 <w:szCs w:val="22"/>
               </w:rPr>
-              <w:t xml:space="preserve"> </w:t>
-            </w:r>
-            <w:r>
-              <w:rPr>
-                <w:sz w:val="22"/>
-                <w:szCs w:val="22"/>
-              </w:rPr>
-              <w:t xml:space="preserve"> </w:t>
-            </w:r>
-            <w:r>
-              <w:rPr>
-                <w:sz w:val="22"/>
-                <w:szCs w:val="22"/>
-              </w:rPr>
-              <w:t xml:space="preserve">      </w:t>
-            </w:r>
-            <w:r>
-              <w:rPr>
-                <w:sz w:val="22"/>
-                <w:szCs w:val="22"/>
-              </w:rPr>
-              <w:t>{{</w:t>
-            </w:r>
-            <w:r>
-              <w:rPr>
-                <w:sz w:val="22"/>
-                <w:szCs w:val="22"/>
-              </w:rPr>
-              <w:t>witness[1</w:t>
-            </w:r>
-            <w:proofErr w:type="gramStart"/>
-            <w:r>
-              <w:rPr>
-                <w:sz w:val="22"/>
-                <w:szCs w:val="22"/>
-              </w:rPr>
-              <w:t>].</w:t>
-            </w:r>
-            <w:proofErr w:type="spellStart"/>
-            <w:r>
-              <w:rPr>
-                <w:sz w:val="22"/>
-                <w:szCs w:val="22"/>
-              </w:rPr>
-              <w:t>address</w:t>
-            </w:r>
-            <w:proofErr w:type="gramEnd"/>
-            <w:r>
-              <w:rPr>
-                <w:sz w:val="22"/>
-                <w:szCs w:val="22"/>
-              </w:rPr>
-              <w:t>.line_two</w:t>
-            </w:r>
-            <w:proofErr w:type="spellEnd"/>
-            <w:r>
-              <w:rPr>
-                <w:sz w:val="22"/>
-                <w:szCs w:val="22"/>
-              </w:rPr>
-              <w:t>()}}</w:t>
+              <w:t>_________</w:t>
+            </w:r>
+            <w:r>
+              <w:rPr>
+                <w:sz w:val="22"/>
+                <w:szCs w:val="22"/>
+              </w:rPr>
+              <w:t>_</w:t>
+            </w:r>
+            <w:r>
+              <w:rPr>
+                <w:sz w:val="22"/>
+                <w:szCs w:val="22"/>
+              </w:rPr>
+              <w:t>_</w:t>
+            </w:r>
+            <w:r>
+              <w:t>_</w:t>
+            </w:r>
+            <w:r>
+              <w:rPr>
+                <w:sz w:val="22"/>
+                <w:szCs w:val="22"/>
+              </w:rPr>
+              <w:t>_____________________</w:t>
+            </w:r>
+            <w:r>
+              <w:rPr>
+                <w:sz w:val="22"/>
+                <w:szCs w:val="22"/>
+              </w:rPr>
+              <w:t>{% endif %}</w:t>
             </w:r>
             <w:r>
               <w:rPr>
@@ -1775,12 +1522,191 @@
               </w:rPr>
               <w:t>{% else %}</w:t>
             </w:r>
-            <w:r>
-              <w:rPr>
-                <w:sz w:val="22"/>
-                <w:szCs w:val="22"/>
-              </w:rPr>
-              <w:t>_______________</w:t>
+          </w:p>
+          <w:p>
+            <w:pPr>
+              <w:autoSpaceDE w:val="0"/>
+              <w:autoSpaceDN w:val="0"/>
+              <w:adjustRightInd w:val="0"/>
+              <w:ind w:right="-720"/>
+              <w:rPr>
+                <w:sz w:val="22"/>
+                <w:szCs w:val="22"/>
+              </w:rPr>
+            </w:pPr>
+            <w:r>
+              <w:rPr>
+                <w:sz w:val="22"/>
+                <w:szCs w:val="22"/>
+              </w:rPr>
+              <w:t>Name: _______</w:t>
+            </w:r>
+            <w:r>
+              <w:rPr>
+                <w:sz w:val="22"/>
+                <w:szCs w:val="22"/>
+              </w:rPr>
+              <w:t>_</w:t>
+            </w:r>
+            <w:r>
+              <w:rPr>
+                <w:sz w:val="22"/>
+                <w:szCs w:val="22"/>
+              </w:rPr>
+              <w:t>___</w:t>
+            </w:r>
+            <w:r>
+              <w:rPr>
+                <w:sz w:val="22"/>
+                <w:szCs w:val="22"/>
+              </w:rPr>
+              <w:t>_</w:t>
+            </w:r>
+            <w:r>
+              <w:rPr>
+                <w:sz w:val="22"/>
+                <w:szCs w:val="22"/>
+              </w:rPr>
+              <w:t>_______________________</w:t>
+            </w:r>
+          </w:p>
+          <w:p>
+            <w:pPr>
+              <w:autoSpaceDE w:val="0"/>
+              <w:autoSpaceDN w:val="0"/>
+              <w:adjustRightInd w:val="0"/>
+              <w:ind w:right="-720"/>
+              <w:rPr>
+                <w:sz w:val="22"/>
+                <w:szCs w:val="22"/>
+              </w:rPr>
+            </w:pPr>
+          </w:p>
+          <w:p>
+            <w:pPr>
+              <w:autoSpaceDE w:val="0"/>
+              <w:autoSpaceDN w:val="0"/>
+              <w:adjustRightInd w:val="0"/>
+              <w:ind w:right="-720"/>
+              <w:rPr>
+                <w:sz w:val="22"/>
+                <w:szCs w:val="22"/>
+              </w:rPr>
+            </w:pPr>
+            <w:r>
+              <w:rPr>
+                <w:sz w:val="22"/>
+                <w:szCs w:val="22"/>
+              </w:rPr>
+              <w:t>Address: _____________</w:t>
+            </w:r>
+            <w:r>
+              <w:rPr>
+                <w:sz w:val="22"/>
+                <w:szCs w:val="22"/>
+              </w:rPr>
+              <w:t>_</w:t>
+            </w:r>
+            <w:r>
+              <w:rPr>
+                <w:sz w:val="22"/>
+                <w:szCs w:val="22"/>
+              </w:rPr>
+              <w:t>______________</w:t>
+            </w:r>
+            <w:r>
+              <w:rPr>
+                <w:sz w:val="22"/>
+                <w:szCs w:val="22"/>
+              </w:rPr>
+              <w:t>_</w:t>
+            </w:r>
+            <w:r>
+              <w:rPr>
+                <w:sz w:val="22"/>
+                <w:szCs w:val="22"/>
+              </w:rPr>
+              <w:t>____</w:t>
+            </w:r>
+          </w:p>
+          <w:p>
+            <w:pPr>
+              <w:autoSpaceDE w:val="0"/>
+              <w:autoSpaceDN w:val="0"/>
+              <w:adjustRightInd w:val="0"/>
+              <w:ind w:right="-720"/>
+              <w:rPr>
+                <w:sz w:val="22"/>
+                <w:szCs w:val="22"/>
+              </w:rPr>
+            </w:pPr>
+            <w:r>
+              <w:rPr>
+                <w:sz w:val="22"/>
+                <w:szCs w:val="22"/>
+              </w:rPr>
+              <w:t xml:space="preserve">               _________________</w:t>
+            </w:r>
+            <w:r>
+              <w:rPr>
+                <w:sz w:val="22"/>
+                <w:szCs w:val="22"/>
+              </w:rPr>
+              <w:t>_</w:t>
+            </w:r>
+            <w:r>
+              <w:rPr>
+                <w:sz w:val="22"/>
+                <w:szCs w:val="22"/>
+              </w:rPr>
+              <w:t>_________</w:t>
+            </w:r>
+            <w:r>
+              <w:rPr>
+                <w:sz w:val="22"/>
+                <w:szCs w:val="22"/>
+              </w:rPr>
+              <w:t>_</w:t>
+            </w:r>
+            <w:r>
+              <w:rPr>
+                <w:sz w:val="22"/>
+                <w:szCs w:val="22"/>
+              </w:rPr>
+              <w:t>_____</w:t>
+            </w:r>
+            <w:r>
+              <w:rPr>
+                <w:sz w:val="22"/>
+                <w:szCs w:val="22"/>
+              </w:rPr>
+              <w:t>{% endif %}</w:t>
+            </w:r>
+            <w:r>
+              <w:rPr>
+                <w:sz w:val="22"/>
+                <w:szCs w:val="22"/>
+              </w:rPr>
+              <w:t>{% else %}</w:t>
+            </w:r>
+          </w:p>
+          <w:p>
+            <w:pPr>
+              <w:autoSpaceDE w:val="0"/>
+              <w:autoSpaceDN w:val="0"/>
+              <w:adjustRightInd w:val="0"/>
+              <w:ind w:right="-720"/>
+              <w:rPr>
+                <w:sz w:val="22"/>
+                <w:szCs w:val="22"/>
+              </w:rPr>
+            </w:pPr>
+            <w:r>
+              <w:rPr>
+                <w:sz w:val="22"/>
+                <w:szCs w:val="22"/>
+              </w:rPr>
+              <w:t>Name: _____________</w:t>
             </w:r>
             <w:r>
               <w:rPr>
@@ -1794,7 +1720,7 @@
                 <w:sz w:val="22"/>
                 <w:szCs w:val="22"/>
               </w:rPr>
-              <w:t>________________</w:t>
+              <w:t>____________________</w:t>
             </w:r>
           </w:p>
           <w:p>
@@ -1808,47 +1734,92 @@
                 <w:szCs w:val="22"/>
               </w:rPr>
             </w:pPr>
-            <w:r>
-              <w:rPr>
-                <w:sz w:val="22"/>
-                <w:szCs w:val="22"/>
-              </w:rPr>
-              <w:t xml:space="preserve">       </w:t>
-            </w:r>
-            <w:r>
-              <w:rPr>
-                <w:sz w:val="22"/>
-                <w:szCs w:val="22"/>
-              </w:rPr>
-              <w:t xml:space="preserve"> </w:t>
-            </w:r>
-            <w:r>
-              <w:rPr>
-                <w:sz w:val="22"/>
-                <w:szCs w:val="22"/>
-              </w:rPr>
-              <w:t xml:space="preserve"> </w:t>
-            </w:r>
-            <w:r>
-              <w:rPr>
-                <w:sz w:val="22"/>
-                <w:szCs w:val="22"/>
-              </w:rPr>
-              <w:t xml:space="preserve">   </w:t>
-            </w:r>
-            <w:r>
-              <w:rPr>
-                <w:sz w:val="22"/>
-                <w:szCs w:val="22"/>
-              </w:rPr>
-              <w:t xml:space="preserve">  </w:t>
-            </w:r>
-            <w:r>
-              <w:rPr>
-                <w:sz w:val="22"/>
-                <w:szCs w:val="22"/>
-              </w:rPr>
-              <w:t xml:space="preserve"> </w:t>
+          </w:p>
+          <w:p>
+            <w:pPr>
+              <w:autoSpaceDE w:val="0"/>
+              <w:autoSpaceDN w:val="0"/>
+              <w:adjustRightInd w:val="0"/>
+              <w:ind w:right="-720"/>
+              <w:rPr>
+                <w:sz w:val="22"/>
+                <w:szCs w:val="22"/>
+              </w:rPr>
+            </w:pPr>
+            <w:r>
+              <w:rPr>
+                <w:sz w:val="22"/>
+                <w:szCs w:val="22"/>
+              </w:rPr>
+              <w:t>Address: ___________________</w:t>
+            </w:r>
+            <w:r>
+              <w:rPr>
+                <w:sz w:val="22"/>
+                <w:szCs w:val="22"/>
+              </w:rPr>
+              <w:t>_</w:t>
+            </w:r>
+            <w:r>
+              <w:rPr>
+                <w:sz w:val="22"/>
+                <w:szCs w:val="22"/>
+              </w:rPr>
+              <w:t>____</w:t>
+            </w:r>
+            <w:r>
+              <w:rPr>
+                <w:sz w:val="22"/>
+                <w:szCs w:val="22"/>
+              </w:rPr>
+              <w:t>_</w:t>
+            </w:r>
+            <w:r>
+              <w:rPr>
+                <w:sz w:val="22"/>
+                <w:szCs w:val="22"/>
+              </w:rPr>
+              <w:t>________</w:t>
+            </w:r>
+          </w:p>
+          <w:p>
+            <w:pPr>
+              <w:autoSpaceDE w:val="0"/>
+              <w:autoSpaceDN w:val="0"/>
+              <w:adjustRightInd w:val="0"/>
+              <w:ind w:right="-720"/>
+              <w:rPr>
+                <w:sz w:val="22"/>
+                <w:szCs w:val="22"/>
+              </w:rPr>
+            </w:pPr>
+            <w:r>
+              <w:rPr>
+                <w:sz w:val="22"/>
+                <w:szCs w:val="22"/>
+              </w:rPr>
+              <w:t xml:space="preserve">               ___________________</w:t>
+            </w:r>
+            <w:r>
+              <w:rPr>
+                <w:sz w:val="22"/>
+                <w:szCs w:val="22"/>
+              </w:rPr>
+              <w:t>_</w:t>
+            </w:r>
+            <w:r>
+              <w:rPr>
+                <w:sz w:val="22"/>
+                <w:szCs w:val="22"/>
+              </w:rPr>
+              <w:t>___</w:t>
+            </w:r>
+            <w:r>
+              <w:rPr>
+                <w:sz w:val="22"/>
+                <w:szCs w:val="22"/>
+              </w:rPr>
+              <w:t>_</w:t>
             </w:r>
             <w:r>
               <w:rPr>
@@ -1862,447 +1833,7 @@
                 <w:sz w:val="22"/>
                 <w:szCs w:val="22"/>
               </w:rPr>
-              <w:t>_</w:t>
-            </w:r>
-            <w:r>
-              <w:rPr>
-                <w:sz w:val="22"/>
-                <w:szCs w:val="22"/>
-              </w:rPr>
-              <w:t>_</w:t>
-            </w:r>
-            <w:r>
-              <w:t>_</w:t>
-            </w:r>
-            <w:r>
-              <w:rPr>
-                <w:sz w:val="22"/>
-                <w:szCs w:val="22"/>
-              </w:rPr>
-              <w:t>____________________</w:t>
-            </w:r>
-            <w:proofErr w:type="gramStart"/>
-            <w:r>
-              <w:rPr>
-                <w:sz w:val="22"/>
-                <w:szCs w:val="22"/>
-              </w:rPr>
-              <w:t>_</w:t>
-            </w:r>
-            <w:r>
-              <w:rPr>
-                <w:sz w:val="22"/>
-                <w:szCs w:val="22"/>
-              </w:rPr>
-              <w:t>{</w:t>
-            </w:r>
-            <w:proofErr w:type="gramEnd"/>
-            <w:r>
-              <w:rPr>
-                <w:sz w:val="22"/>
-                <w:szCs w:val="22"/>
-              </w:rPr>
-              <w:t xml:space="preserve">% </w:t>
-            </w:r>
-            <w:proofErr w:type="spellStart"/>
-            <w:r>
-              <w:rPr>
-                <w:sz w:val="22"/>
-                <w:szCs w:val="22"/>
-              </w:rPr>
-              <w:t>endif</w:t>
-            </w:r>
-            <w:proofErr w:type="spellEnd"/>
-            <w:r>
-              <w:rPr>
-                <w:sz w:val="22"/>
-                <w:szCs w:val="22"/>
-              </w:rPr>
-              <w:t xml:space="preserve"> %}</w:t>
-            </w:r>
-            <w:r>
-              <w:rPr>
-                <w:sz w:val="22"/>
-                <w:szCs w:val="22"/>
-              </w:rPr>
-              <w:t>{% else %}</w:t>
-            </w:r>
-          </w:p>
-          <w:p>
-            <w:pPr>
-              <w:autoSpaceDE w:val="0"/>
-              <w:autoSpaceDN w:val="0"/>
-              <w:adjustRightInd w:val="0"/>
-              <w:ind w:right="-720"/>
-              <w:rPr>
-                <w:sz w:val="22"/>
-                <w:szCs w:val="22"/>
-              </w:rPr>
-            </w:pPr>
-            <w:r>
-              <w:rPr>
-                <w:sz w:val="22"/>
-                <w:szCs w:val="22"/>
-              </w:rPr>
-              <w:t>Name: _______</w:t>
-            </w:r>
-            <w:r>
-              <w:rPr>
-                <w:sz w:val="22"/>
-                <w:szCs w:val="22"/>
-              </w:rPr>
-              <w:t>_</w:t>
-            </w:r>
-            <w:r>
-              <w:rPr>
-                <w:sz w:val="22"/>
-                <w:szCs w:val="22"/>
-              </w:rPr>
-              <w:t>___</w:t>
-            </w:r>
-            <w:r>
-              <w:rPr>
-                <w:sz w:val="22"/>
-                <w:szCs w:val="22"/>
-              </w:rPr>
-              <w:t>_</w:t>
-            </w:r>
-            <w:r>
-              <w:rPr>
-                <w:sz w:val="22"/>
-                <w:szCs w:val="22"/>
-              </w:rPr>
-              <w:t>_______________________</w:t>
-            </w:r>
-          </w:p>
-          <w:p>
-            <w:pPr>
-              <w:autoSpaceDE w:val="0"/>
-              <w:autoSpaceDN w:val="0"/>
-              <w:adjustRightInd w:val="0"/>
-              <w:ind w:right="-720"/>
-              <w:rPr>
-                <w:sz w:val="22"/>
-                <w:szCs w:val="22"/>
-              </w:rPr>
-            </w:pPr>
-          </w:p>
-          <w:p>
-            <w:pPr>
-              <w:autoSpaceDE w:val="0"/>
-              <w:autoSpaceDN w:val="0"/>
-              <w:adjustRightInd w:val="0"/>
-              <w:ind w:right="-720"/>
-              <w:rPr>
-                <w:sz w:val="22"/>
-                <w:szCs w:val="22"/>
-              </w:rPr>
-            </w:pPr>
-            <w:r>
-              <w:rPr>
-                <w:sz w:val="22"/>
-                <w:szCs w:val="22"/>
-              </w:rPr>
-              <w:t>Address: _____________</w:t>
-            </w:r>
-            <w:r>
-              <w:rPr>
-                <w:sz w:val="22"/>
-                <w:szCs w:val="22"/>
-              </w:rPr>
-              <w:t>_</w:t>
-            </w:r>
-            <w:r>
-              <w:rPr>
-                <w:sz w:val="22"/>
-                <w:szCs w:val="22"/>
-              </w:rPr>
-              <w:t>______________</w:t>
-            </w:r>
-            <w:r>
-              <w:rPr>
-                <w:sz w:val="22"/>
-                <w:szCs w:val="22"/>
-              </w:rPr>
-              <w:t>_</w:t>
-            </w:r>
-            <w:r>
-              <w:rPr>
-                <w:sz w:val="22"/>
-                <w:szCs w:val="22"/>
-              </w:rPr>
-              <w:t>____</w:t>
-            </w:r>
-          </w:p>
-          <w:p>
-            <w:pPr>
-              <w:autoSpaceDE w:val="0"/>
-              <w:autoSpaceDN w:val="0"/>
-              <w:adjustRightInd w:val="0"/>
-              <w:ind w:right="-720"/>
-              <w:rPr>
-                <w:sz w:val="22"/>
-                <w:szCs w:val="22"/>
-              </w:rPr>
-            </w:pPr>
-            <w:r>
-              <w:rPr>
-                <w:sz w:val="22"/>
-                <w:szCs w:val="22"/>
-              </w:rPr>
-              <w:t xml:space="preserve">               _________________</w:t>
-            </w:r>
-            <w:r>
-              <w:rPr>
-                <w:sz w:val="22"/>
-                <w:szCs w:val="22"/>
-              </w:rPr>
-              <w:t>_</w:t>
-            </w:r>
-            <w:r>
-              <w:rPr>
-                <w:sz w:val="22"/>
-                <w:szCs w:val="22"/>
-              </w:rPr>
-              <w:t>_________</w:t>
-            </w:r>
-            <w:r>
-              <w:rPr>
-                <w:sz w:val="22"/>
-                <w:szCs w:val="22"/>
-              </w:rPr>
-              <w:t>_</w:t>
-            </w:r>
-            <w:r>
-              <w:rPr>
-                <w:sz w:val="22"/>
-                <w:szCs w:val="22"/>
-              </w:rPr>
-              <w:t>____</w:t>
-            </w:r>
-            <w:proofErr w:type="gramStart"/>
-            <w:r>
-              <w:rPr>
-                <w:sz w:val="22"/>
-                <w:szCs w:val="22"/>
-              </w:rPr>
-              <w:t>_</w:t>
-            </w:r>
-            <w:r>
-              <w:rPr>
-                <w:sz w:val="22"/>
-                <w:szCs w:val="22"/>
-              </w:rPr>
-              <w:t>{</w:t>
-            </w:r>
-            <w:proofErr w:type="gramEnd"/>
-            <w:r>
-              <w:rPr>
-                <w:sz w:val="22"/>
-                <w:szCs w:val="22"/>
-              </w:rPr>
-              <w:t xml:space="preserve">% </w:t>
-            </w:r>
-            <w:proofErr w:type="spellStart"/>
-            <w:r>
-              <w:rPr>
-                <w:sz w:val="22"/>
-                <w:szCs w:val="22"/>
-              </w:rPr>
-              <w:t>endif</w:t>
-            </w:r>
-            <w:proofErr w:type="spellEnd"/>
-            <w:r>
-              <w:rPr>
-                <w:sz w:val="22"/>
-                <w:szCs w:val="22"/>
-              </w:rPr>
-              <w:t xml:space="preserve"> %}</w:t>
-            </w:r>
-            <w:r>
-              <w:rPr>
-                <w:sz w:val="22"/>
-                <w:szCs w:val="22"/>
-              </w:rPr>
-              <w:t>{% else %}</w:t>
-            </w:r>
-          </w:p>
-          <w:p>
-            <w:pPr>
-              <w:autoSpaceDE w:val="0"/>
-              <w:autoSpaceDN w:val="0"/>
-              <w:adjustRightInd w:val="0"/>
-              <w:ind w:right="-720"/>
-              <w:rPr>
-                <w:sz w:val="22"/>
-                <w:szCs w:val="22"/>
-              </w:rPr>
-            </w:pPr>
-            <w:r>
-              <w:rPr>
-                <w:sz w:val="22"/>
-                <w:szCs w:val="22"/>
-              </w:rPr>
-              <w:t>Name: _____________</w:t>
-            </w:r>
-            <w:r>
-              <w:rPr>
-                <w:sz w:val="22"/>
-                <w:szCs w:val="22"/>
-              </w:rPr>
-              <w:t>__</w:t>
-            </w:r>
-            <w:r>
-              <w:rPr>
-                <w:sz w:val="22"/>
-                <w:szCs w:val="22"/>
-              </w:rPr>
-              <w:t>____________________</w:t>
-            </w:r>
-          </w:p>
-          <w:p>
-            <w:pPr>
-              <w:autoSpaceDE w:val="0"/>
-              <w:autoSpaceDN w:val="0"/>
-              <w:adjustRightInd w:val="0"/>
-              <w:ind w:right="-720"/>
-              <w:rPr>
-                <w:sz w:val="22"/>
-                <w:szCs w:val="22"/>
-              </w:rPr>
-            </w:pPr>
-          </w:p>
-          <w:p>
-            <w:pPr>
-              <w:autoSpaceDE w:val="0"/>
-              <w:autoSpaceDN w:val="0"/>
-              <w:adjustRightInd w:val="0"/>
-              <w:ind w:right="-720"/>
-              <w:rPr>
-                <w:sz w:val="22"/>
-                <w:szCs w:val="22"/>
-              </w:rPr>
-            </w:pPr>
-            <w:r>
-              <w:rPr>
-                <w:sz w:val="22"/>
-                <w:szCs w:val="22"/>
-              </w:rPr>
-              <w:t>Address: ___________________</w:t>
-            </w:r>
-            <w:r>
-              <w:rPr>
-                <w:sz w:val="22"/>
-                <w:szCs w:val="22"/>
-              </w:rPr>
-              <w:t>_</w:t>
-            </w:r>
-            <w:r>
-              <w:rPr>
-                <w:sz w:val="22"/>
-                <w:szCs w:val="22"/>
-              </w:rPr>
-              <w:t>____</w:t>
-            </w:r>
-            <w:r>
-              <w:rPr>
-                <w:sz w:val="22"/>
-                <w:szCs w:val="22"/>
-              </w:rPr>
-              <w:t>_</w:t>
-            </w:r>
-            <w:r>
-              <w:rPr>
-                <w:sz w:val="22"/>
-                <w:szCs w:val="22"/>
-              </w:rPr>
-              <w:t>________</w:t>
-            </w:r>
-          </w:p>
-          <w:p>
-            <w:pPr>
-              <w:autoSpaceDE w:val="0"/>
-              <w:autoSpaceDN w:val="0"/>
-              <w:adjustRightInd w:val="0"/>
-              <w:ind w:right="-720"/>
-              <w:rPr>
-                <w:sz w:val="22"/>
-                <w:szCs w:val="22"/>
-              </w:rPr>
-            </w:pPr>
-            <w:r>
-              <w:rPr>
-                <w:sz w:val="22"/>
-                <w:szCs w:val="22"/>
-              </w:rPr>
-              <w:t xml:space="preserve">               ___________________</w:t>
-            </w:r>
-            <w:r>
-              <w:rPr>
-                <w:sz w:val="22"/>
-                <w:szCs w:val="22"/>
-              </w:rPr>
-              <w:t>_</w:t>
-            </w:r>
-            <w:r>
-              <w:rPr>
-                <w:sz w:val="22"/>
-                <w:szCs w:val="22"/>
-              </w:rPr>
-              <w:t>___</w:t>
-            </w:r>
-            <w:r>
-              <w:rPr>
-                <w:sz w:val="22"/>
-                <w:szCs w:val="22"/>
-              </w:rPr>
-              <w:t>_</w:t>
-            </w:r>
-            <w:r>
-              <w:rPr>
-                <w:sz w:val="22"/>
-                <w:szCs w:val="22"/>
-              </w:rPr>
-              <w:t>________</w:t>
-            </w:r>
-            <w:proofErr w:type="gramStart"/>
-            <w:r>
-              <w:rPr>
-                <w:sz w:val="22"/>
-                <w:szCs w:val="22"/>
-              </w:rPr>
-              <w:t>_</w:t>
-            </w:r>
-            <w:r>
-              <w:rPr>
-                <w:sz w:val="22"/>
-                <w:szCs w:val="22"/>
-              </w:rPr>
-              <w:t>{</w:t>
-            </w:r>
-            <w:proofErr w:type="gramEnd"/>
-            <w:r>
-              <w:rPr>
-                <w:sz w:val="22"/>
-                <w:szCs w:val="22"/>
-              </w:rPr>
-              <w:t xml:space="preserve">% </w:t>
-            </w:r>
-            <w:proofErr w:type="spellStart"/>
-            <w:r>
-              <w:rPr>
-                <w:sz w:val="22"/>
-                <w:szCs w:val="22"/>
-              </w:rPr>
-              <w:t>endif</w:t>
-            </w:r>
-            <w:proofErr w:type="spellEnd"/>
-            <w:r>
-              <w:rPr>
-                <w:sz w:val="22"/>
-                <w:szCs w:val="22"/>
-              </w:rPr>
-              <w:t xml:space="preserve"> %}</w:t>
+              <w:t>{% endif %}</w:t>
             </w:r>
           </w:p>
           <w:p>

</xml_diff>